<commit_message>
Imatges a S3 i dimensions correctes al document Word
</commit_message>
<xml_diff>
--- a/LlibreEdifici.docx
+++ b/LlibreEdifici.docx
@@ -123,7 +123,7 @@
       </w:pPr>
       <w:r>
         <w:pict>
-          <v:shape id="graphics1" type="#_x0000_t75" style="width:300pt;height:300pt;z-index:2;mso-position-horizontal-relative:char;mso-position-horizontal-relative:line;mso-wrap-distance-left:0pt;mso-wrap-distance-top:0pt;mso-wrap-distance-right:0pt;mso-wrap-distance-bottom:0pt;v-text-anchor:top;" stroked="f">
+          <v:shape id="graphics1" type="#_x0000_t75" style="width:200pt;height:225pt;z-index:2;mso-position-horizontal-relative:char;mso-position-horizontal-relative:line;mso-wrap-distance-left:0pt;mso-wrap-distance-top:0pt;mso-wrap-distance-right:0pt;mso-wrap-distance-bottom:0pt;v-text-anchor:top;" stroked="f">
             <v:imagedata r:id="M000070310" o:title=""/>
             <w10:wrap type="none"/>
             <w10:anchorlock/>
@@ -755,7 +755,7 @@
   <CompatibilitySetting name="ChartAutoUpdate" type="boolean" value="true"/>
   <CompatibilitySetting name="IsLabelDocument" type="boolean" value="false"/>
   <CompatibilitySetting name="MathBaselineAlignment" type="boolean" value="false"/>
-  <CompatibilitySetting name="Rsid" type="int" value="1469456"/>
+  <CompatibilitySetting name="Rsid" type="int" value="1548627"/>
   <CompatibilitySetting name="OutlineLevelYieldsNumbering" type="boolean" value="true"/>
   <CompatibilitySetting name="PrintLeftPages" type="boolean" value="true"/>
   <CompatibilitySetting name="AlignTabStopPosition" type="boolean" value="true"/>
@@ -788,7 +788,7 @@
   <CompatibilitySetting name="PrintSingleJobs" type="boolean" value="false"/>
   <CompatibilitySetting name="AddExternalLeading" type="boolean" value="true"/>
   <CompatibilitySetting name="PrinterIndependentLayout" type="string" value="high-resolution"/>
-  <CompatibilitySetting name="RsidRoot" type="int" value="1361575"/>
+  <CompatibilitySetting name="RsidRoot" type="int" value="1521581"/>
   <CompatibilitySetting name="LinkUpdateMode" type="short" value="1"/>
   <CompatibilitySetting name="PrintAnnotationMode" type="short" value="0"/>
   <CompatibilitySetting name="UseOldPrinterMetrics" type="boolean" value="true"/>

</xml_diff>